<commit_message>
Added rules and fixed syllables
</commit_message>
<xml_diff>
--- a/Sprint1Design.docx
+++ b/Sprint1Design.docx
@@ -1135,6 +1135,66 @@
           </w:p>
         </w:tc>
       </w:tr>
+      <w:tr>
+        <w:tc>
+          <w:tcPr>
+            <w:tcW w:w="1795" w:type="dxa"/>
+          </w:tcPr>
+          <w:p>
+            <w:pPr>
+              <w:rPr>
+                <w:bCs/>
+              </w:rPr>
+            </w:pPr>
+            <w:r>
+              <w:rPr>
+                <w:bCs/>
+              </w:rPr>
+              <w:t>Javen Kazebee</w:t>
+            </w:r>
+          </w:p>
+        </w:tc>
+        <w:tc>
+          <w:tcPr>
+            <w:tcW w:w="5490" w:type="dxa"/>
+          </w:tcPr>
+          <w:p>
+            <w:pPr>
+              <w:rPr>
+                <w:b/>
+                <w:bCs/>
+              </w:rPr>
+            </w:pPr>
+            <w:r>
+              <w:rPr>
+                <w:b/>
+                <w:bCs/>
+              </w:rPr>
+              <w:t>Added sprint #3</w:t>
+            </w:r>
+          </w:p>
+        </w:tc>
+        <w:tc>
+          <w:tcPr>
+            <w:tcW w:w="2929" w:type="dxa"/>
+          </w:tcPr>
+          <w:p>
+            <w:pPr>
+              <w:rPr>
+                <w:b/>
+                <w:bCs/>
+              </w:rPr>
+            </w:pPr>
+            <w:r>
+              <w:rPr>
+                <w:b/>
+                <w:bCs/>
+              </w:rPr>
+              <w:t>1/5/2022</w:t>
+            </w:r>
+          </w:p>
+        </w:tc>
+      </w:tr>
     </w:tbl>
     <w:p>
       <w:pPr>
@@ -1191,10 +1251,7 @@
     </w:p>
     <w:p>
       <w:r>
-        <w:t>A</w:t>
-      </w:r>
-      <w:r>
-        <w:t xml:space="preserve"> web application that generates a unique phonology, grammar, and vocabulary with the press of a button.</w:t>
+        <w:t>A web application that generates a unique phonology, grammar, and vocabulary with the press of a button.</w:t>
       </w:r>
     </w:p>
     <w:p>
@@ -1743,7 +1800,7 @@
           </mc:Choice>
           <mc:Fallback>
             <w:pict>
-              <v:shapetype w14:anchorId="37F18490" id="_x0000_t32" coordsize="21600,21600" o:spt="32" o:oned="t" path="m,l21600,21600e" filled="f">
+              <v:shapetype w14:anchorId="55B28DA2" id="_x0000_t32" coordsize="21600,21600" o:spt="32" o:oned="t" path="m,l21600,21600e" filled="f">
                 <v:path arrowok="t" fillok="f" o:connecttype="none"/>
                 <o:lock v:ext="edit" shapetype="t"/>
               </v:shapetype>
@@ -2011,7 +2068,7 @@
           </mc:Choice>
           <mc:Fallback>
             <w:pict>
-              <v:shape w14:anchorId="2135553D" id="Straight Arrow Connector 4" o:spid="_x0000_s1026" type="#_x0000_t32" style="position:absolute;margin-left:73.2pt;margin-top:24.55pt;width:68.4pt;height:3.6pt;flip:x y;z-index:251663872;visibility:visible;mso-wrap-style:square;mso-width-percent:0;mso-height-percent:0;mso-wrap-distance-left:9pt;mso-wrap-distance-top:0;mso-wrap-distance-right:9pt;mso-wrap-distance-bottom:0;mso-position-horizontal:absolute;mso-position-horizontal-relative:text;mso-position-vertical:absolute;mso-position-vertical-relative:text;mso-width-percent:0;mso-height-percent:0;mso-width-relative:margin;mso-height-relative:margin" o:gfxdata="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" strokecolor="#20c1e4 [3204]" strokeweight=".5pt">
+              <v:shape w14:anchorId="38368B01" id="Straight Arrow Connector 4" o:spid="_x0000_s1026" type="#_x0000_t32" style="position:absolute;margin-left:73.2pt;margin-top:24.55pt;width:68.4pt;height:3.6pt;flip:x y;z-index:251663872;visibility:visible;mso-wrap-style:square;mso-width-percent:0;mso-height-percent:0;mso-wrap-distance-left:9pt;mso-wrap-distance-top:0;mso-wrap-distance-right:9pt;mso-wrap-distance-bottom:0;mso-position-horizontal:absolute;mso-position-horizontal-relative:text;mso-position-vertical:absolute;mso-position-vertical-relative:text;mso-width-percent:0;mso-height-percent:0;mso-width-relative:margin;mso-height-relative:margin" o:gfxdata="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" strokecolor="#20c1e4 [3204]" strokeweight=".5pt">
                 <v:stroke endarrow="block" joinstyle="miter"/>
               </v:shape>
             </w:pict>
@@ -2077,6 +2134,9 @@
     </w:p>
     <w:p>
       <w:r>
+        <w:rPr>
+          <w:noProof/>
+        </w:rPr>
         <w:drawing>
           <wp:inline distT="0" distB="0" distL="0" distR="0" wp14:anchorId="3AE02136" wp14:editId="4366E3AB">
             <wp:extent cx="6447079" cy="4176122"/>
@@ -2391,10 +2451,24 @@
     </w:p>
     <w:p>
       <w:pPr>
+        <w:rPr>
+          <w:b/>
+          <w:bCs/>
+        </w:rPr>
+      </w:pPr>
+    </w:p>
+    <w:p>
+      <w:pPr>
         <w:pStyle w:val="Heading4"/>
       </w:pPr>
       <w:r>
-        <w:t>Sprint &lt;#&gt;</w:t>
+        <w:t>Sprint &lt;</w:t>
+      </w:r>
+      <w:r>
+        <w:t>3</w:t>
+      </w:r>
+      <w:r>
+        <w:t>&gt;</w:t>
       </w:r>
     </w:p>
     <w:p>
@@ -2402,7 +2476,7 @@
         <w:pStyle w:val="ListParagraph"/>
         <w:numPr>
           <w:ilvl w:val="0"/>
-          <w:numId w:val="22"/>
+          <w:numId w:val="23"/>
         </w:numPr>
         <w:rPr>
           <w:b/>
@@ -2410,6 +2484,113 @@
         </w:rPr>
       </w:pPr>
       <w:r>
+        <w:t>What changes to in the high-level design occurred last sprint?     (Note it here, update the design and fill the change log.)</w:t>
+      </w:r>
+    </w:p>
+    <w:p>
+      <w:pPr>
+        <w:rPr>
+          <w:b/>
+          <w:bCs/>
+        </w:rPr>
+      </w:pPr>
+      <w:r>
+        <w:rPr>
+          <w:b/>
+          <w:bCs/>
+        </w:rPr>
+        <w:t>No changes!</w:t>
+      </w:r>
+    </w:p>
+    <w:p>
+      <w:pPr>
+        <w:pStyle w:val="ListParagraph"/>
+        <w:numPr>
+          <w:ilvl w:val="0"/>
+          <w:numId w:val="23"/>
+        </w:numPr>
+        <w:rPr>
+          <w:b/>
+          <w:bCs/>
+        </w:rPr>
+      </w:pPr>
+      <w:r>
+        <w:t>What is your strategy</w:t>
+      </w:r>
+      <w:r>
+        <w:t xml:space="preserve"> or goal</w:t>
+      </w:r>
+      <w:r>
+        <w:t xml:space="preserve"> for this sprint?  (short)</w:t>
+      </w:r>
+    </w:p>
+    <w:p>
+      <w:pPr>
+        <w:rPr>
+          <w:b/>
+          <w:bCs/>
+        </w:rPr>
+      </w:pPr>
+      <w:r>
+        <w:rPr>
+          <w:b/>
+          <w:bCs/>
+        </w:rPr>
+        <w:t>Add multi-page navigation and add phonotactics page</w:t>
+      </w:r>
+    </w:p>
+    <w:p>
+      <w:pPr>
+        <w:pStyle w:val="ListParagraph"/>
+        <w:numPr>
+          <w:ilvl w:val="0"/>
+          <w:numId w:val="23"/>
+        </w:numPr>
+        <w:rPr>
+          <w:b/>
+          <w:bCs/>
+        </w:rPr>
+      </w:pPr>
+      <w:r>
+        <w:t>Describe any trade-offs and alternatives that you expect to encounter.</w:t>
+      </w:r>
+    </w:p>
+    <w:p>
+      <w:pPr>
+        <w:rPr>
+          <w:b/>
+          <w:bCs/>
+        </w:rPr>
+      </w:pPr>
+      <w:r>
+        <w:rPr>
+          <w:b/>
+          <w:bCs/>
+        </w:rPr>
+        <w:t>One of the difficulties I expect to encounter is how to split the various modules and generators across the pages</w:t>
+      </w:r>
+    </w:p>
+    <w:p>
+      <w:pPr>
+        <w:pStyle w:val="Heading4"/>
+      </w:pPr>
+      <w:r>
+        <w:t>Sprint &lt;#&gt;</w:t>
+      </w:r>
+    </w:p>
+    <w:p>
+      <w:pPr>
+        <w:pStyle w:val="ListParagraph"/>
+        <w:numPr>
+          <w:ilvl w:val="0"/>
+          <w:numId w:val="23"/>
+        </w:numPr>
+        <w:rPr>
+          <w:b/>
+          <w:bCs/>
+        </w:rPr>
+      </w:pPr>
+      <w:r>
         <w:t xml:space="preserve">What changes to in the high-level design </w:t>
       </w:r>
       <w:r>
@@ -2439,7 +2620,7 @@
         <w:pStyle w:val="ListParagraph"/>
         <w:numPr>
           <w:ilvl w:val="0"/>
-          <w:numId w:val="22"/>
+          <w:numId w:val="23"/>
         </w:numPr>
         <w:rPr>
           <w:b/>
@@ -2479,7 +2660,7 @@
         <w:pStyle w:val="ListParagraph"/>
         <w:numPr>
           <w:ilvl w:val="0"/>
-          <w:numId w:val="22"/>
+          <w:numId w:val="23"/>
         </w:numPr>
         <w:rPr>
           <w:b/>
@@ -2510,7 +2691,7 @@
         <w:pStyle w:val="ListParagraph"/>
         <w:numPr>
           <w:ilvl w:val="0"/>
-          <w:numId w:val="22"/>
+          <w:numId w:val="23"/>
         </w:numPr>
         <w:rPr>
           <w:b/>
@@ -2548,7 +2729,11 @@
         <w:t xml:space="preserve">.  This is mean to be an opened ended question based on what you learn for your project.  Maybe one of your technologies has a gotcha that you want to remember to think about every sprint.  </w:t>
       </w:r>
       <w:r>
-        <w:t xml:space="preserve">Maybe you care a lot about usability, and you want a question about that here.  </w:t>
+        <w:t xml:space="preserve">Maybe you care a lot </w:t>
+      </w:r>
+      <w:r>
+        <w:lastRenderedPageBreak/>
+        <w:t xml:space="preserve">about usability, and you want a question about that here.  </w:t>
       </w:r>
       <w:r>
         <w:t>If you don't have one, then you can do n/a</w:t>
@@ -4672,6 +4857,92 @@
     </w:lvl>
   </w:abstractNum>
   <w:abstractNum w:abstractNumId="20" w15:restartNumberingAfterBreak="0">
+    <w:nsid w:val="5BBC05C1"/>
+    <w:multiLevelType w:val="hybridMultilevel"/>
+    <w:tmpl w:val="C8C846A2"/>
+    <w:lvl w:ilvl="0" w:tplc="FFFFFFFF">
+      <w:start w:val="1"/>
+      <w:numFmt w:val="decimal"/>
+      <w:lvlText w:val="%1."/>
+      <w:lvlJc w:val="left"/>
+      <w:pPr>
+        <w:ind w:left="720" w:hanging="360"/>
+      </w:pPr>
+    </w:lvl>
+    <w:lvl w:ilvl="1" w:tplc="FFFFFFFF" w:tentative="1">
+      <w:start w:val="1"/>
+      <w:numFmt w:val="lowerLetter"/>
+      <w:lvlText w:val="%2."/>
+      <w:lvlJc w:val="left"/>
+      <w:pPr>
+        <w:ind w:left="1440" w:hanging="360"/>
+      </w:pPr>
+    </w:lvl>
+    <w:lvl w:ilvl="2" w:tplc="FFFFFFFF" w:tentative="1">
+      <w:start w:val="1"/>
+      <w:numFmt w:val="lowerRoman"/>
+      <w:lvlText w:val="%3."/>
+      <w:lvlJc w:val="right"/>
+      <w:pPr>
+        <w:ind w:left="2160" w:hanging="180"/>
+      </w:pPr>
+    </w:lvl>
+    <w:lvl w:ilvl="3" w:tplc="FFFFFFFF" w:tentative="1">
+      <w:start w:val="1"/>
+      <w:numFmt w:val="decimal"/>
+      <w:lvlText w:val="%4."/>
+      <w:lvlJc w:val="left"/>
+      <w:pPr>
+        <w:ind w:left="2880" w:hanging="360"/>
+      </w:pPr>
+    </w:lvl>
+    <w:lvl w:ilvl="4" w:tplc="FFFFFFFF" w:tentative="1">
+      <w:start w:val="1"/>
+      <w:numFmt w:val="lowerLetter"/>
+      <w:lvlText w:val="%5."/>
+      <w:lvlJc w:val="left"/>
+      <w:pPr>
+        <w:ind w:left="3600" w:hanging="360"/>
+      </w:pPr>
+    </w:lvl>
+    <w:lvl w:ilvl="5" w:tplc="FFFFFFFF" w:tentative="1">
+      <w:start w:val="1"/>
+      <w:numFmt w:val="lowerRoman"/>
+      <w:lvlText w:val="%6."/>
+      <w:lvlJc w:val="right"/>
+      <w:pPr>
+        <w:ind w:left="4320" w:hanging="180"/>
+      </w:pPr>
+    </w:lvl>
+    <w:lvl w:ilvl="6" w:tplc="FFFFFFFF" w:tentative="1">
+      <w:start w:val="1"/>
+      <w:numFmt w:val="decimal"/>
+      <w:lvlText w:val="%7."/>
+      <w:lvlJc w:val="left"/>
+      <w:pPr>
+        <w:ind w:left="5040" w:hanging="360"/>
+      </w:pPr>
+    </w:lvl>
+    <w:lvl w:ilvl="7" w:tplc="FFFFFFFF" w:tentative="1">
+      <w:start w:val="1"/>
+      <w:numFmt w:val="lowerLetter"/>
+      <w:lvlText w:val="%8."/>
+      <w:lvlJc w:val="left"/>
+      <w:pPr>
+        <w:ind w:left="5760" w:hanging="360"/>
+      </w:pPr>
+    </w:lvl>
+    <w:lvl w:ilvl="8" w:tplc="FFFFFFFF" w:tentative="1">
+      <w:start w:val="1"/>
+      <w:numFmt w:val="lowerRoman"/>
+      <w:lvlText w:val="%9."/>
+      <w:lvlJc w:val="right"/>
+      <w:pPr>
+        <w:ind w:left="6480" w:hanging="180"/>
+      </w:pPr>
+    </w:lvl>
+  </w:abstractNum>
+  <w:abstractNum w:abstractNumId="21" w15:restartNumberingAfterBreak="0">
     <w:nsid w:val="645F55A5"/>
     <w:multiLevelType w:val="hybridMultilevel"/>
     <w:tmpl w:val="E77E5456"/>
@@ -4784,7 +5055,7 @@
       </w:rPr>
     </w:lvl>
   </w:abstractNum>
-  <w:abstractNum w:abstractNumId="21" w15:restartNumberingAfterBreak="0">
+  <w:abstractNum w:abstractNumId="22" w15:restartNumberingAfterBreak="0">
     <w:nsid w:val="79F61C5D"/>
     <w:multiLevelType w:val="hybridMultilevel"/>
     <w:tmpl w:val="9F4A8688"/>
@@ -4922,7 +5193,7 @@
     <w:abstractNumId w:val="2"/>
   </w:num>
   <w:num w:numId="8" w16cid:durableId="740905241">
-    <w:abstractNumId w:val="21"/>
+    <w:abstractNumId w:val="22"/>
   </w:num>
   <w:num w:numId="9" w16cid:durableId="1512062758">
     <w:abstractNumId w:val="11"/>
@@ -4961,10 +5232,13 @@
     <w:abstractNumId w:val="8"/>
   </w:num>
   <w:num w:numId="21" w16cid:durableId="1009134710">
-    <w:abstractNumId w:val="20"/>
+    <w:abstractNumId w:val="21"/>
   </w:num>
   <w:num w:numId="22" w16cid:durableId="940987672">
     <w:abstractNumId w:val="7"/>
+  </w:num>
+  <w:num w:numId="23" w16cid:durableId="2080712678">
+    <w:abstractNumId w:val="20"/>
   </w:num>
 </w:numbering>
 </file>
@@ -5140,7 +5414,7 @@
     <w:lsdException w:name="Table Web 2" w:semiHidden="1" w:unhideWhenUsed="1"/>
     <w:lsdException w:name="Table Web 3" w:semiHidden="1" w:unhideWhenUsed="1"/>
     <w:lsdException w:name="Balloon Text" w:semiHidden="1" w:unhideWhenUsed="1"/>
-    <w:lsdException w:name="Table Grid" w:semiHidden="1" w:uiPriority="39" w:unhideWhenUsed="1"/>
+    <w:lsdException w:name="Table Grid" w:uiPriority="39"/>
     <w:lsdException w:name="Table Theme" w:semiHidden="1" w:unhideWhenUsed="1"/>
     <w:lsdException w:name="Placeholder Text" w:semiHidden="1"/>
     <w:lsdException w:name="No Spacing" w:uiPriority="1" w:qFormat="1"/>
@@ -5366,7 +5640,7 @@
   <w:style w:type="paragraph" w:default="1" w:styleId="Normal">
     <w:name w:val="Normal"/>
     <w:qFormat/>
-    <w:rsid w:val="000250C0"/>
+    <w:rsid w:val="009B7EFB"/>
     <w:pPr>
       <w:spacing w:after="160" w:line="259" w:lineRule="auto"/>
     </w:pPr>
@@ -5582,7 +5856,7 @@
     <w:uiPriority w:val="1"/>
     <w:semiHidden/>
     <w:unhideWhenUsed/>
-    <w:rsid w:val="00EC13AF"/>
+    <w:rsid w:val="009B7EFB"/>
   </w:style>
   <w:style w:type="table" w:default="1" w:styleId="TableNormal">
     <w:name w:val="Normal Table"/>
@@ -5604,7 +5878,7 @@
     <w:uiPriority w:val="99"/>
     <w:semiHidden/>
     <w:unhideWhenUsed/>
-    <w:rsid w:val="00EC13AF"/>
+    <w:rsid w:val="009B7EFB"/>
   </w:style>
   <w:style w:type="paragraph" w:styleId="TOC1">
     <w:name w:val="toc 1"/>
@@ -6224,6 +6498,19 @@
 </file>
 
 <file path=customXml/item1.xml><?xml version="1.0" encoding="utf-8"?>
+<b:Sources xmlns:b="http://schemas.openxmlformats.org/officeDocument/2006/bibliography" xmlns="http://schemas.openxmlformats.org/officeDocument/2006/bibliography" SelectedStyle="\APASixthEditionOfficeOnline.xsl" StyleName="APA" Version="6"/>
+</file>
+
+<file path=customXml/item2.xml><?xml version="1.0" encoding="utf-8"?>
+<?mso-contentType ?>
+<FormTemplates xmlns="http://schemas.microsoft.com/sharepoint/v3/contenttype/forms">
+  <Display>DocumentLibraryForm</Display>
+  <Edit>DocumentLibraryForm</Edit>
+  <New>DocumentLibraryForm</New>
+</FormTemplates>
+</file>
+
+<file path=customXml/item3.xml><?xml version="1.0" encoding="utf-8"?>
 <p:properties xmlns:p="http://schemas.microsoft.com/office/2006/metadata/properties" xmlns:xsi="http://www.w3.org/2001/XMLSchema-instance" xmlns:pc="http://schemas.microsoft.com/office/infopath/2007/PartnerControls">
   <documentManagement>
     <Owner xmlns="4e8e061d-3447-46c1-b96f-2b75c948bd6f">
@@ -6268,19 +6555,6 @@
     </Student_Groups>
   </documentManagement>
 </p:properties>
-</file>
-
-<file path=customXml/item2.xml><?xml version="1.0" encoding="utf-8"?>
-<?mso-contentType ?>
-<FormTemplates xmlns="http://schemas.microsoft.com/sharepoint/v3/contenttype/forms">
-  <Display>DocumentLibraryForm</Display>
-  <Edit>DocumentLibraryForm</Edit>
-  <New>DocumentLibraryForm</New>
-</FormTemplates>
-</file>
-
-<file path=customXml/item3.xml><?xml version="1.0" encoding="utf-8"?>
-<b:Sources xmlns:b="http://schemas.openxmlformats.org/officeDocument/2006/bibliography" xmlns="http://schemas.openxmlformats.org/officeDocument/2006/bibliography" SelectedStyle="\APASixthEditionOfficeOnline.xsl" StyleName="APA" Version="6"/>
 </file>
 
 <file path=customXml/item4.xml><?xml version="1.0" encoding="utf-8"?>
@@ -6661,11 +6935,9 @@
 </file>
 
 <file path=customXml/itemProps1.xml><?xml version="1.0" encoding="utf-8"?>
-<ds:datastoreItem xmlns:ds="http://schemas.openxmlformats.org/officeDocument/2006/customXml" ds:itemID="{A4C5DAF1-3D6E-4BB9-87F4-D74DA688EC45}">
+<ds:datastoreItem xmlns:ds="http://schemas.openxmlformats.org/officeDocument/2006/customXml" ds:itemID="{90B2507A-9557-4B8A-BB58-F320826FB61C}">
   <ds:schemaRefs>
-    <ds:schemaRef ds:uri="http://schemas.microsoft.com/office/2006/metadata/properties"/>
-    <ds:schemaRef ds:uri="http://schemas.microsoft.com/office/infopath/2007/PartnerControls"/>
-    <ds:schemaRef ds:uri="4e8e061d-3447-46c1-b96f-2b75c948bd6f"/>
+    <ds:schemaRef ds:uri="http://schemas.openxmlformats.org/officeDocument/2006/bibliography"/>
   </ds:schemaRefs>
 </ds:datastoreItem>
 </file>
@@ -6679,9 +6951,11 @@
 </file>
 
 <file path=customXml/itemProps3.xml><?xml version="1.0" encoding="utf-8"?>
-<ds:datastoreItem xmlns:ds="http://schemas.openxmlformats.org/officeDocument/2006/customXml" ds:itemID="{90B2507A-9557-4B8A-BB58-F320826FB61C}">
+<ds:datastoreItem xmlns:ds="http://schemas.openxmlformats.org/officeDocument/2006/customXml" ds:itemID="{A4C5DAF1-3D6E-4BB9-87F4-D74DA688EC45}">
   <ds:schemaRefs>
-    <ds:schemaRef ds:uri="http://schemas.openxmlformats.org/officeDocument/2006/bibliography"/>
+    <ds:schemaRef ds:uri="http://schemas.microsoft.com/office/2006/metadata/properties"/>
+    <ds:schemaRef ds:uri="http://schemas.microsoft.com/office/infopath/2007/PartnerControls"/>
+    <ds:schemaRef ds:uri="4e8e061d-3447-46c1-b96f-2b75c948bd6f"/>
   </ds:schemaRefs>
 </ds:datastoreItem>
 </file>

</xml_diff>